<commit_message>
Update Unit Test Generator
</commit_message>
<xml_diff>
--- a/Test-Automation.docx
+++ b/Test-Automation.docx
@@ -1,6 +1,6 @@
 
 <file path=word/document.xml><?xml version="1.0" encoding="utf-8"?>
-<w:document xmlns:wpc="http://schemas.microsoft.com/office/word/2010/wordprocessingCanvas" xmlns:cx="http://schemas.microsoft.com/office/drawing/2014/chartex" xmlns:cx1="http://schemas.microsoft.com/office/drawing/2015/9/8/chartex" xmlns:cx2="http://schemas.microsoft.com/office/drawing/2015/10/21/chartex" xmlns:cx3="http://schemas.microsoft.com/office/drawing/2016/5/9/chartex" xmlns:cx4="http://schemas.microsoft.com/office/drawing/2016/5/10/chartex" xmlns:cx5="http://schemas.microsoft.com/office/drawing/2016/5/11/chartex" xmlns:cx6="http://schemas.microsoft.com/office/drawing/2016/5/12/chartex" xmlns:cx7="http://schemas.microsoft.com/office/drawing/2016/5/13/chartex" xmlns:cx8="http://schemas.microsoft.com/office/drawing/2016/5/14/chartex" xmlns:mc="http://schemas.openxmlformats.org/markup-compatibility/2006" xmlns:aink="http://schemas.microsoft.com/office/drawing/2016/ink" xmlns:am3d="http://schemas.microsoft.com/office/drawing/2017/model3d" xmlns:o="urn:schemas-microsoft-com:office:office" xmlns:oel="http://schemas.microsoft.com/office/2019/extlst" xmlns:r="http://schemas.openxmlformats.org/officeDocument/2006/relationships" xmlns:m="http://schemas.openxmlformats.org/officeDocument/2006/math" xmlns:v="urn:schemas-microsoft-com:vml" xmlns:wp14="http://schemas.microsoft.com/office/word/2010/wordprocessingDrawing" xmlns:wp="http://schemas.openxmlformats.org/drawingml/2006/wordprocessingDrawing" xmlns:w10="urn:schemas-microsoft-com:office:word" xmlns:w="http://schemas.openxmlformats.org/wordprocessingml/2006/main" xmlns:w14="http://schemas.microsoft.com/office/word/2010/wordml" xmlns:w15="http://schemas.microsoft.com/office/word/2012/wordml" xmlns:w16cex="http://schemas.microsoft.com/office/word/2018/wordml/cex" xmlns:w16cid="http://schemas.microsoft.com/office/word/2016/wordml/cid" xmlns:w16="http://schemas.microsoft.com/office/word/2018/wordml" xmlns:w16du="http://schemas.microsoft.com/office/word/2023/wordml/word16du" xmlns:w16sdtdh="http://schemas.microsoft.com/office/word/2020/wordml/sdtdatahash" xmlns:w16sdtfl="http://schemas.microsoft.com/office/word/2024/wordml/sdtformatlock" xmlns:w16se="http://schemas.microsoft.com/office/word/2015/wordml/symex" xmlns:wpg="http://schemas.microsoft.com/office/word/2010/wordprocessingGroup" xmlns:wpi="http://schemas.microsoft.com/office/word/2010/wordprocessingInk" xmlns:wne="http://schemas.microsoft.com/office/word/2006/wordml" xmlns:wps="http://schemas.microsoft.com/office/word/2010/wordprocessingShape" mc:Ignorable="w14 w15 w16se w16cid w16 w16cex w16sdtdh w16sdtfl w16du wp14">
+<w:document xmlns:wpc="http://schemas.microsoft.com/office/word/2010/wordprocessingCanvas" xmlns:cx="http://schemas.microsoft.com/office/drawing/2014/chartex" xmlns:cx1="http://schemas.microsoft.com/office/drawing/2015/9/8/chartex" xmlns:cx2="http://schemas.microsoft.com/office/drawing/2015/10/21/chartex" xmlns:cx3="http://schemas.microsoft.com/office/drawing/2016/5/9/chartex" xmlns:cx4="http://schemas.microsoft.com/office/drawing/2016/5/10/chartex" xmlns:cx5="http://schemas.microsoft.com/office/drawing/2016/5/11/chartex" xmlns:cx6="http://schemas.microsoft.com/office/drawing/2016/5/12/chartex" xmlns:cx7="http://schemas.microsoft.com/office/drawing/2016/5/13/chartex" xmlns:cx8="http://schemas.microsoft.com/office/drawing/2016/5/14/chartex" xmlns:mc="http://schemas.openxmlformats.org/markup-compatibility/2006" xmlns:aink="http://schemas.microsoft.com/office/drawing/2016/ink" xmlns:am3d="http://schemas.microsoft.com/office/drawing/2017/model3d" xmlns:o="urn:schemas-microsoft-com:office:office" xmlns:r="http://schemas.openxmlformats.org/officeDocument/2006/relationships" xmlns:m="http://schemas.openxmlformats.org/officeDocument/2006/math" xmlns:v="urn:schemas-microsoft-com:vml" xmlns:wp14="http://schemas.microsoft.com/office/word/2010/wordprocessingDrawing" xmlns:wp="http://schemas.openxmlformats.org/drawingml/2006/wordprocessingDrawing" xmlns:w10="urn:schemas-microsoft-com:office:word" xmlns:w="http://schemas.openxmlformats.org/wordprocessingml/2006/main" xmlns:w14="http://schemas.microsoft.com/office/word/2010/wordml" xmlns:w15="http://schemas.microsoft.com/office/word/2012/wordml" xmlns:w16cid="http://schemas.microsoft.com/office/word/2016/wordml/cid" xmlns:w16se="http://schemas.microsoft.com/office/word/2015/wordml/symex" xmlns:wpg="http://schemas.microsoft.com/office/word/2010/wordprocessingGroup" xmlns:wpi="http://schemas.microsoft.com/office/word/2010/wordprocessingInk" xmlns:wne="http://schemas.microsoft.com/office/word/2006/wordml" xmlns:wps="http://schemas.microsoft.com/office/word/2010/wordprocessingShape" mc:Ignorable="w14 w15 w16se w16cid wp14">
   <w:body>
     <w:p>
       <w:pPr>
@@ -15,6 +15,8 @@
         </w:rPr>
       </w:pPr>
       <w:bookmarkStart w:id="0" w:name="_Toc131170020"/>
+      <w:bookmarkStart w:id="1" w:name="_GoBack"/>
+      <w:bookmarkEnd w:id="1"/>
     </w:p>
     <w:p>
       <w:pPr>
@@ -66,7 +68,23 @@
           <w:b/>
           <w:szCs w:val="22"/>
         </w:rPr>
-        <w:t>Unit To Test</w:t>
+        <w:t xml:space="preserve">Unit </w:t>
+      </w:r>
+      <w:proofErr w:type="gramStart"/>
+      <w:r>
+        <w:rPr>
+          <w:b/>
+          <w:szCs w:val="22"/>
+        </w:rPr>
+        <w:t>To</w:t>
+      </w:r>
+      <w:proofErr w:type="gramEnd"/>
+      <w:r>
+        <w:rPr>
+          <w:b/>
+          <w:szCs w:val="22"/>
+        </w:rPr>
+        <w:t xml:space="preserve"> Test</w:t>
       </w:r>
       <w:r>
         <w:rPr>
@@ -556,9 +574,9 @@
           <w:rFonts w:asciiTheme="minorHAnsi" w:hAnsiTheme="minorHAnsi" w:cstheme="minorHAnsi"/>
         </w:rPr>
       </w:pPr>
-      <w:bookmarkStart w:id="1" w:name="_Toc121303468"/>
-      <w:bookmarkStart w:id="2" w:name="_Toc121305505"/>
-      <w:bookmarkStart w:id="3" w:name="_Toc131170024"/>
+      <w:bookmarkStart w:id="2" w:name="_Toc121303468"/>
+      <w:bookmarkStart w:id="3" w:name="_Toc121305505"/>
+      <w:bookmarkStart w:id="4" w:name="_Toc131170024"/>
       <w:r>
         <w:rPr>
           <w:rFonts w:asciiTheme="minorHAnsi" w:hAnsiTheme="minorHAnsi" w:cstheme="minorHAnsi"/>
@@ -629,31 +647,17 @@
         <w:rPr>
           <w:rFonts w:asciiTheme="minorHAnsi" w:hAnsiTheme="minorHAnsi" w:cstheme="minorHAnsi"/>
         </w:rPr>
-        <w:t>}</w:t>
-      </w:r>
-      <w:proofErr w:type="gramStart"/>
+        <w:t xml:space="preserve">}} </w:t>
+      </w:r>
       <w:r>
         <w:rPr>
           <w:rFonts w:asciiTheme="minorHAnsi" w:hAnsiTheme="minorHAnsi" w:cstheme="minorHAnsi"/>
         </w:rPr>
-        <w:t xml:space="preserve">} </w:t>
-      </w:r>
-      <w:r>
-        <w:rPr>
-          <w:rFonts w:asciiTheme="minorHAnsi" w:hAnsiTheme="minorHAnsi" w:cstheme="minorHAnsi"/>
-        </w:rPr>
-        <w:t>:</w:t>
-      </w:r>
-      <w:proofErr w:type="gramEnd"/>
-      <w:r>
-        <w:rPr>
-          <w:rFonts w:asciiTheme="minorHAnsi" w:hAnsiTheme="minorHAnsi" w:cstheme="minorHAnsi"/>
-        </w:rPr>
-        <w:t xml:space="preserve"> </w:t>
-      </w:r>
-      <w:bookmarkEnd w:id="1"/>
+        <w:t xml:space="preserve">: </w:t>
+      </w:r>
       <w:bookmarkEnd w:id="2"/>
       <w:bookmarkEnd w:id="3"/>
+      <w:bookmarkEnd w:id="4"/>
       <w:r>
         <w:rPr>
           <w:rFonts w:asciiTheme="minorHAnsi" w:hAnsiTheme="minorHAnsi" w:cstheme="minorHAnsi"/>
@@ -696,11 +700,11 @@
           <w:lang w:bidi="ar-SA"/>
         </w:rPr>
       </w:pPr>
-      <w:bookmarkStart w:id="4" w:name="_Toc105423228"/>
+      <w:bookmarkStart w:id="5" w:name="_Toc105423228"/>
       <w:r>
         <w:t>Req</w:t>
       </w:r>
-      <w:bookmarkEnd w:id="4"/>
+      <w:bookmarkEnd w:id="5"/>
     </w:p>
     <w:p>
       <w:pPr>
@@ -826,7 +830,6 @@
         <w:t>{{</w:t>
       </w:r>
       <w:proofErr w:type="spellStart"/>
-      <w:proofErr w:type="gramStart"/>
       <w:r>
         <w:rPr>
           <w:rFonts w:ascii="Courier New" w:hAnsi="Courier New" w:cs="Courier New"/>
@@ -843,9 +846,8 @@
           <w:sz w:val="18"/>
           <w:szCs w:val="18"/>
         </w:rPr>
-        <w:t>response</w:t>
-      </w:r>
-      <w:proofErr w:type="gramEnd"/>
+        <w:t>response_</w:t>
+      </w:r>
       <w:r>
         <w:rPr>
           <w:rFonts w:ascii="Courier New" w:hAnsi="Courier New" w:cs="Courier New"/>
@@ -853,112 +855,7 @@
           <w:sz w:val="18"/>
           <w:szCs w:val="18"/>
         </w:rPr>
-        <w:t>_</w:t>
-      </w:r>
-      <w:r>
-        <w:rPr>
-          <w:rFonts w:ascii="Courier New" w:hAnsi="Courier New" w:cs="Courier New"/>
-          <w:color w:val="000000"/>
-          <w:sz w:val="18"/>
-          <w:szCs w:val="18"/>
-        </w:rPr>
         <w:t>body</w:t>
-      </w:r>
-      <w:proofErr w:type="spellEnd"/>
-      <w:r>
-        <w:rPr>
-          <w:rFonts w:ascii="Courier New" w:hAnsi="Courier New" w:cs="Courier New"/>
-          <w:color w:val="000000"/>
-          <w:sz w:val="18"/>
-          <w:szCs w:val="18"/>
-        </w:rPr>
-        <w:t>}}</w:t>
-      </w:r>
-    </w:p>
-    <w:p>
-      <w:pPr>
-        <w:pStyle w:val="Heading2"/>
-        <w:numPr>
-          <w:ilvl w:val="0"/>
-          <w:numId w:val="0"/>
-        </w:numPr>
-        <w:ind w:left="720" w:hanging="720"/>
-      </w:pPr>
-    </w:p>
-    <w:p>
-      <w:pPr>
-        <w:pStyle w:val="Heading2"/>
-        <w:numPr>
-          <w:ilvl w:val="0"/>
-          <w:numId w:val="0"/>
-        </w:numPr>
-        <w:ind w:left="720" w:hanging="720"/>
-        <w:rPr>
-          <w:rFonts w:asciiTheme="majorHAnsi" w:hAnsiTheme="majorHAnsi"/>
-          <w:sz w:val="36"/>
-          <w:szCs w:val="26"/>
-          <w:lang w:bidi="ar-SA"/>
-        </w:rPr>
-      </w:pPr>
-      <w:r>
-        <w:t>Result</w:t>
-      </w:r>
-    </w:p>
-    <w:p>
-      <w:pPr>
-        <w:pBdr>
-          <w:top w:val="single" w:sz="4" w:space="1" w:color="auto"/>
-          <w:left w:val="single" w:sz="4" w:space="4" w:color="auto"/>
-          <w:bottom w:val="single" w:sz="4" w:space="1" w:color="auto"/>
-          <w:right w:val="single" w:sz="4" w:space="4" w:color="auto"/>
-        </w:pBdr>
-        <w:shd w:val="clear" w:color="auto" w:fill="FFFFFE"/>
-        <w:spacing w:line="270" w:lineRule="atLeast"/>
-        <w:rPr>
-          <w:rFonts w:ascii="Courier New" w:hAnsi="Courier New" w:cs="Courier New"/>
-          <w:color w:val="000000"/>
-          <w:sz w:val="18"/>
-          <w:szCs w:val="18"/>
-        </w:rPr>
-      </w:pPr>
-      <w:r>
-        <w:rPr>
-          <w:rFonts w:ascii="Courier New" w:hAnsi="Courier New" w:cs="Courier New"/>
-          <w:color w:val="000000"/>
-          <w:sz w:val="18"/>
-          <w:szCs w:val="18"/>
-        </w:rPr>
-        <w:t>{{</w:t>
-      </w:r>
-      <w:proofErr w:type="spellStart"/>
-      <w:proofErr w:type="gramStart"/>
-      <w:r>
-        <w:rPr>
-          <w:rFonts w:ascii="Courier New" w:hAnsi="Courier New" w:cs="Courier New"/>
-          <w:color w:val="000000"/>
-          <w:sz w:val="18"/>
-          <w:szCs w:val="18"/>
-        </w:rPr>
-        <w:t>tc.</w:t>
-      </w:r>
-      <w:r>
-        <w:rPr>
-          <w:rFonts w:ascii="Courier New" w:hAnsi="Courier New" w:cs="Courier New"/>
-          <w:color w:val="000000"/>
-          <w:sz w:val="18"/>
-          <w:szCs w:val="18"/>
-        </w:rPr>
-        <w:t>response</w:t>
-      </w:r>
-      <w:proofErr w:type="gramEnd"/>
-      <w:r>
-        <w:rPr>
-          <w:rFonts w:ascii="Courier New" w:hAnsi="Courier New" w:cs="Courier New"/>
-          <w:color w:val="000000"/>
-          <w:sz w:val="18"/>
-          <w:szCs w:val="18"/>
-        </w:rPr>
-        <w:t>_body</w:t>
       </w:r>
       <w:proofErr w:type="spellEnd"/>
       <w:r>
@@ -1545,7 +1442,7 @@
 </file>
 
 <file path=word/endnotes.xml><?xml version="1.0" encoding="utf-8"?>
-<w:endnotes xmlns:wpc="http://schemas.microsoft.com/office/word/2010/wordprocessingCanvas" xmlns:cx="http://schemas.microsoft.com/office/drawing/2014/chartex" xmlns:cx1="http://schemas.microsoft.com/office/drawing/2015/9/8/chartex" xmlns:cx2="http://schemas.microsoft.com/office/drawing/2015/10/21/chartex" xmlns:cx3="http://schemas.microsoft.com/office/drawing/2016/5/9/chartex" xmlns:cx4="http://schemas.microsoft.com/office/drawing/2016/5/10/chartex" xmlns:cx5="http://schemas.microsoft.com/office/drawing/2016/5/11/chartex" xmlns:cx6="http://schemas.microsoft.com/office/drawing/2016/5/12/chartex" xmlns:cx7="http://schemas.microsoft.com/office/drawing/2016/5/13/chartex" xmlns:cx8="http://schemas.microsoft.com/office/drawing/2016/5/14/chartex" xmlns:mc="http://schemas.openxmlformats.org/markup-compatibility/2006" xmlns:aink="http://schemas.microsoft.com/office/drawing/2016/ink" xmlns:am3d="http://schemas.microsoft.com/office/drawing/2017/model3d" xmlns:o="urn:schemas-microsoft-com:office:office" xmlns:oel="http://schemas.microsoft.com/office/2019/extlst" xmlns:r="http://schemas.openxmlformats.org/officeDocument/2006/relationships" xmlns:m="http://schemas.openxmlformats.org/officeDocument/2006/math" xmlns:v="urn:schemas-microsoft-com:vml" xmlns:wp14="http://schemas.microsoft.com/office/word/2010/wordprocessingDrawing" xmlns:wp="http://schemas.openxmlformats.org/drawingml/2006/wordprocessingDrawing" xmlns:w10="urn:schemas-microsoft-com:office:word" xmlns:w="http://schemas.openxmlformats.org/wordprocessingml/2006/main" xmlns:w14="http://schemas.microsoft.com/office/word/2010/wordml" xmlns:w15="http://schemas.microsoft.com/office/word/2012/wordml" xmlns:w16cex="http://schemas.microsoft.com/office/word/2018/wordml/cex" xmlns:w16cid="http://schemas.microsoft.com/office/word/2016/wordml/cid" xmlns:w16="http://schemas.microsoft.com/office/word/2018/wordml" xmlns:w16du="http://schemas.microsoft.com/office/word/2023/wordml/word16du" xmlns:w16sdtdh="http://schemas.microsoft.com/office/word/2020/wordml/sdtdatahash" xmlns:w16sdtfl="http://schemas.microsoft.com/office/word/2024/wordml/sdtformatlock" xmlns:w16se="http://schemas.microsoft.com/office/word/2015/wordml/symex" xmlns:wpg="http://schemas.microsoft.com/office/word/2010/wordprocessingGroup" xmlns:wpi="http://schemas.microsoft.com/office/word/2010/wordprocessingInk" xmlns:wne="http://schemas.microsoft.com/office/word/2006/wordml" xmlns:wps="http://schemas.microsoft.com/office/word/2010/wordprocessingShape" mc:Ignorable="w14 w15 w16se w16cid w16 w16cex w16sdtdh w16sdtfl w16du wp14">
+<w:endnotes xmlns:wpc="http://schemas.microsoft.com/office/word/2010/wordprocessingCanvas" xmlns:cx="http://schemas.microsoft.com/office/drawing/2014/chartex" xmlns:cx1="http://schemas.microsoft.com/office/drawing/2015/9/8/chartex" xmlns:cx2="http://schemas.microsoft.com/office/drawing/2015/10/21/chartex" xmlns:cx3="http://schemas.microsoft.com/office/drawing/2016/5/9/chartex" xmlns:cx4="http://schemas.microsoft.com/office/drawing/2016/5/10/chartex" xmlns:cx5="http://schemas.microsoft.com/office/drawing/2016/5/11/chartex" xmlns:cx6="http://schemas.microsoft.com/office/drawing/2016/5/12/chartex" xmlns:cx7="http://schemas.microsoft.com/office/drawing/2016/5/13/chartex" xmlns:cx8="http://schemas.microsoft.com/office/drawing/2016/5/14/chartex" xmlns:mc="http://schemas.openxmlformats.org/markup-compatibility/2006" xmlns:aink="http://schemas.microsoft.com/office/drawing/2016/ink" xmlns:am3d="http://schemas.microsoft.com/office/drawing/2017/model3d" xmlns:o="urn:schemas-microsoft-com:office:office" xmlns:r="http://schemas.openxmlformats.org/officeDocument/2006/relationships" xmlns:m="http://schemas.openxmlformats.org/officeDocument/2006/math" xmlns:v="urn:schemas-microsoft-com:vml" xmlns:wp14="http://schemas.microsoft.com/office/word/2010/wordprocessingDrawing" xmlns:wp="http://schemas.openxmlformats.org/drawingml/2006/wordprocessingDrawing" xmlns:w10="urn:schemas-microsoft-com:office:word" xmlns:w="http://schemas.openxmlformats.org/wordprocessingml/2006/main" xmlns:w14="http://schemas.microsoft.com/office/word/2010/wordml" xmlns:w15="http://schemas.microsoft.com/office/word/2012/wordml" xmlns:w16cid="http://schemas.microsoft.com/office/word/2016/wordml/cid" xmlns:w16se="http://schemas.microsoft.com/office/word/2015/wordml/symex" xmlns:wpg="http://schemas.microsoft.com/office/word/2010/wordprocessingGroup" xmlns:wpi="http://schemas.microsoft.com/office/word/2010/wordprocessingInk" xmlns:wne="http://schemas.microsoft.com/office/word/2006/wordml" xmlns:wps="http://schemas.microsoft.com/office/word/2010/wordprocessingShape" mc:Ignorable="w14 w15 w16se w16cid wp14">
   <w:endnote w:type="separator" w:id="-1">
     <w:p>
       <w:r>
@@ -1564,7 +1461,7 @@
 </file>
 
 <file path=word/footnotes.xml><?xml version="1.0" encoding="utf-8"?>
-<w:footnotes xmlns:wpc="http://schemas.microsoft.com/office/word/2010/wordprocessingCanvas" xmlns:cx="http://schemas.microsoft.com/office/drawing/2014/chartex" xmlns:cx1="http://schemas.microsoft.com/office/drawing/2015/9/8/chartex" xmlns:cx2="http://schemas.microsoft.com/office/drawing/2015/10/21/chartex" xmlns:cx3="http://schemas.microsoft.com/office/drawing/2016/5/9/chartex" xmlns:cx4="http://schemas.microsoft.com/office/drawing/2016/5/10/chartex" xmlns:cx5="http://schemas.microsoft.com/office/drawing/2016/5/11/chartex" xmlns:cx6="http://schemas.microsoft.com/office/drawing/2016/5/12/chartex" xmlns:cx7="http://schemas.microsoft.com/office/drawing/2016/5/13/chartex" xmlns:cx8="http://schemas.microsoft.com/office/drawing/2016/5/14/chartex" xmlns:mc="http://schemas.openxmlformats.org/markup-compatibility/2006" xmlns:aink="http://schemas.microsoft.com/office/drawing/2016/ink" xmlns:am3d="http://schemas.microsoft.com/office/drawing/2017/model3d" xmlns:o="urn:schemas-microsoft-com:office:office" xmlns:oel="http://schemas.microsoft.com/office/2019/extlst" xmlns:r="http://schemas.openxmlformats.org/officeDocument/2006/relationships" xmlns:m="http://schemas.openxmlformats.org/officeDocument/2006/math" xmlns:v="urn:schemas-microsoft-com:vml" xmlns:wp14="http://schemas.microsoft.com/office/word/2010/wordprocessingDrawing" xmlns:wp="http://schemas.openxmlformats.org/drawingml/2006/wordprocessingDrawing" xmlns:w10="urn:schemas-microsoft-com:office:word" xmlns:w="http://schemas.openxmlformats.org/wordprocessingml/2006/main" xmlns:w14="http://schemas.microsoft.com/office/word/2010/wordml" xmlns:w15="http://schemas.microsoft.com/office/word/2012/wordml" xmlns:w16cex="http://schemas.microsoft.com/office/word/2018/wordml/cex" xmlns:w16cid="http://schemas.microsoft.com/office/word/2016/wordml/cid" xmlns:w16="http://schemas.microsoft.com/office/word/2018/wordml" xmlns:w16du="http://schemas.microsoft.com/office/word/2023/wordml/word16du" xmlns:w16sdtdh="http://schemas.microsoft.com/office/word/2020/wordml/sdtdatahash" xmlns:w16sdtfl="http://schemas.microsoft.com/office/word/2024/wordml/sdtformatlock" xmlns:w16se="http://schemas.microsoft.com/office/word/2015/wordml/symex" xmlns:wpg="http://schemas.microsoft.com/office/word/2010/wordprocessingGroup" xmlns:wpi="http://schemas.microsoft.com/office/word/2010/wordprocessingInk" xmlns:wne="http://schemas.microsoft.com/office/word/2006/wordml" xmlns:wps="http://schemas.microsoft.com/office/word/2010/wordprocessingShape" mc:Ignorable="w14 w15 w16se w16cid w16 w16cex w16sdtdh w16sdtfl w16du wp14">
+<w:footnotes xmlns:wpc="http://schemas.microsoft.com/office/word/2010/wordprocessingCanvas" xmlns:cx="http://schemas.microsoft.com/office/drawing/2014/chartex" xmlns:cx1="http://schemas.microsoft.com/office/drawing/2015/9/8/chartex" xmlns:cx2="http://schemas.microsoft.com/office/drawing/2015/10/21/chartex" xmlns:cx3="http://schemas.microsoft.com/office/drawing/2016/5/9/chartex" xmlns:cx4="http://schemas.microsoft.com/office/drawing/2016/5/10/chartex" xmlns:cx5="http://schemas.microsoft.com/office/drawing/2016/5/11/chartex" xmlns:cx6="http://schemas.microsoft.com/office/drawing/2016/5/12/chartex" xmlns:cx7="http://schemas.microsoft.com/office/drawing/2016/5/13/chartex" xmlns:cx8="http://schemas.microsoft.com/office/drawing/2016/5/14/chartex" xmlns:mc="http://schemas.openxmlformats.org/markup-compatibility/2006" xmlns:aink="http://schemas.microsoft.com/office/drawing/2016/ink" xmlns:am3d="http://schemas.microsoft.com/office/drawing/2017/model3d" xmlns:o="urn:schemas-microsoft-com:office:office" xmlns:r="http://schemas.openxmlformats.org/officeDocument/2006/relationships" xmlns:m="http://schemas.openxmlformats.org/officeDocument/2006/math" xmlns:v="urn:schemas-microsoft-com:vml" xmlns:wp14="http://schemas.microsoft.com/office/word/2010/wordprocessingDrawing" xmlns:wp="http://schemas.openxmlformats.org/drawingml/2006/wordprocessingDrawing" xmlns:w10="urn:schemas-microsoft-com:office:word" xmlns:w="http://schemas.openxmlformats.org/wordprocessingml/2006/main" xmlns:w14="http://schemas.microsoft.com/office/word/2010/wordml" xmlns:w15="http://schemas.microsoft.com/office/word/2012/wordml" xmlns:w16cid="http://schemas.microsoft.com/office/word/2016/wordml/cid" xmlns:w16se="http://schemas.microsoft.com/office/word/2015/wordml/symex" xmlns:wpg="http://schemas.microsoft.com/office/word/2010/wordprocessingGroup" xmlns:wpi="http://schemas.microsoft.com/office/word/2010/wordprocessingInk" xmlns:wne="http://schemas.microsoft.com/office/word/2006/wordml" xmlns:wps="http://schemas.microsoft.com/office/word/2010/wordprocessingShape" mc:Ignorable="w14 w15 w16se w16cid wp14">
   <w:footnote w:type="separator" w:id="-1">
     <w:p>
       <w:r>
@@ -1583,7 +1480,7 @@
 </file>
 
 <file path=word/header1.xml><?xml version="1.0" encoding="utf-8"?>
-<w:hdr xmlns:wpc="http://schemas.microsoft.com/office/word/2010/wordprocessingCanvas" xmlns:cx="http://schemas.microsoft.com/office/drawing/2014/chartex" xmlns:cx1="http://schemas.microsoft.com/office/drawing/2015/9/8/chartex" xmlns:cx2="http://schemas.microsoft.com/office/drawing/2015/10/21/chartex" xmlns:cx3="http://schemas.microsoft.com/office/drawing/2016/5/9/chartex" xmlns:cx4="http://schemas.microsoft.com/office/drawing/2016/5/10/chartex" xmlns:cx5="http://schemas.microsoft.com/office/drawing/2016/5/11/chartex" xmlns:cx6="http://schemas.microsoft.com/office/drawing/2016/5/12/chartex" xmlns:cx7="http://schemas.microsoft.com/office/drawing/2016/5/13/chartex" xmlns:cx8="http://schemas.microsoft.com/office/drawing/2016/5/14/chartex" xmlns:mc="http://schemas.openxmlformats.org/markup-compatibility/2006" xmlns:aink="http://schemas.microsoft.com/office/drawing/2016/ink" xmlns:am3d="http://schemas.microsoft.com/office/drawing/2017/model3d" xmlns:o="urn:schemas-microsoft-com:office:office" xmlns:oel="http://schemas.microsoft.com/office/2019/extlst" xmlns:r="http://schemas.openxmlformats.org/officeDocument/2006/relationships" xmlns:m="http://schemas.openxmlformats.org/officeDocument/2006/math" xmlns:v="urn:schemas-microsoft-com:vml" xmlns:wp14="http://schemas.microsoft.com/office/word/2010/wordprocessingDrawing" xmlns:wp="http://schemas.openxmlformats.org/drawingml/2006/wordprocessingDrawing" xmlns:w10="urn:schemas-microsoft-com:office:word" xmlns:w="http://schemas.openxmlformats.org/wordprocessingml/2006/main" xmlns:w14="http://schemas.microsoft.com/office/word/2010/wordml" xmlns:w15="http://schemas.microsoft.com/office/word/2012/wordml" xmlns:w16cex="http://schemas.microsoft.com/office/word/2018/wordml/cex" xmlns:w16cid="http://schemas.microsoft.com/office/word/2016/wordml/cid" xmlns:w16="http://schemas.microsoft.com/office/word/2018/wordml" xmlns:w16du="http://schemas.microsoft.com/office/word/2023/wordml/word16du" xmlns:w16sdtdh="http://schemas.microsoft.com/office/word/2020/wordml/sdtdatahash" xmlns:w16sdtfl="http://schemas.microsoft.com/office/word/2024/wordml/sdtformatlock" xmlns:w16se="http://schemas.microsoft.com/office/word/2015/wordml/symex" xmlns:wpg="http://schemas.microsoft.com/office/word/2010/wordprocessingGroup" xmlns:wpi="http://schemas.microsoft.com/office/word/2010/wordprocessingInk" xmlns:wne="http://schemas.microsoft.com/office/word/2006/wordml" xmlns:wps="http://schemas.microsoft.com/office/word/2010/wordprocessingShape" mc:Ignorable="w14 w15 w16se w16cid w16 w16cex w16sdtdh w16sdtfl w16du wp14">
+<w:hdr xmlns:wpc="http://schemas.microsoft.com/office/word/2010/wordprocessingCanvas" xmlns:cx="http://schemas.microsoft.com/office/drawing/2014/chartex" xmlns:cx1="http://schemas.microsoft.com/office/drawing/2015/9/8/chartex" xmlns:cx2="http://schemas.microsoft.com/office/drawing/2015/10/21/chartex" xmlns:cx3="http://schemas.microsoft.com/office/drawing/2016/5/9/chartex" xmlns:cx4="http://schemas.microsoft.com/office/drawing/2016/5/10/chartex" xmlns:cx5="http://schemas.microsoft.com/office/drawing/2016/5/11/chartex" xmlns:cx6="http://schemas.microsoft.com/office/drawing/2016/5/12/chartex" xmlns:cx7="http://schemas.microsoft.com/office/drawing/2016/5/13/chartex" xmlns:cx8="http://schemas.microsoft.com/office/drawing/2016/5/14/chartex" xmlns:mc="http://schemas.openxmlformats.org/markup-compatibility/2006" xmlns:aink="http://schemas.microsoft.com/office/drawing/2016/ink" xmlns:am3d="http://schemas.microsoft.com/office/drawing/2017/model3d" xmlns:o="urn:schemas-microsoft-com:office:office" xmlns:r="http://schemas.openxmlformats.org/officeDocument/2006/relationships" xmlns:m="http://schemas.openxmlformats.org/officeDocument/2006/math" xmlns:v="urn:schemas-microsoft-com:vml" xmlns:wp14="http://schemas.microsoft.com/office/word/2010/wordprocessingDrawing" xmlns:wp="http://schemas.openxmlformats.org/drawingml/2006/wordprocessingDrawing" xmlns:w10="urn:schemas-microsoft-com:office:word" xmlns:w="http://schemas.openxmlformats.org/wordprocessingml/2006/main" xmlns:w14="http://schemas.microsoft.com/office/word/2010/wordml" xmlns:w15="http://schemas.microsoft.com/office/word/2012/wordml" xmlns:w16cid="http://schemas.microsoft.com/office/word/2016/wordml/cid" xmlns:w16se="http://schemas.microsoft.com/office/word/2015/wordml/symex" xmlns:wpg="http://schemas.microsoft.com/office/word/2010/wordprocessingGroup" xmlns:wpi="http://schemas.microsoft.com/office/word/2010/wordprocessingInk" xmlns:wne="http://schemas.microsoft.com/office/word/2006/wordml" xmlns:wps="http://schemas.microsoft.com/office/word/2010/wordprocessingShape" mc:Ignorable="w14 w15 w16se w16cid wp14">
   <w:p>
     <w:pPr>
       <w:pStyle w:val="Header"/>
@@ -1724,7 +1621,7 @@
 </file>
 
 <file path=word/numbering.xml><?xml version="1.0" encoding="utf-8"?>
-<w:numbering xmlns:wpc="http://schemas.microsoft.com/office/word/2010/wordprocessingCanvas" xmlns:cx="http://schemas.microsoft.com/office/drawing/2014/chartex" xmlns:cx1="http://schemas.microsoft.com/office/drawing/2015/9/8/chartex" xmlns:cx2="http://schemas.microsoft.com/office/drawing/2015/10/21/chartex" xmlns:cx3="http://schemas.microsoft.com/office/drawing/2016/5/9/chartex" xmlns:cx4="http://schemas.microsoft.com/office/drawing/2016/5/10/chartex" xmlns:cx5="http://schemas.microsoft.com/office/drawing/2016/5/11/chartex" xmlns:cx6="http://schemas.microsoft.com/office/drawing/2016/5/12/chartex" xmlns:cx7="http://schemas.microsoft.com/office/drawing/2016/5/13/chartex" xmlns:cx8="http://schemas.microsoft.com/office/drawing/2016/5/14/chartex" xmlns:mc="http://schemas.openxmlformats.org/markup-compatibility/2006" xmlns:aink="http://schemas.microsoft.com/office/drawing/2016/ink" xmlns:am3d="http://schemas.microsoft.com/office/drawing/2017/model3d" xmlns:o="urn:schemas-microsoft-com:office:office" xmlns:oel="http://schemas.microsoft.com/office/2019/extlst" xmlns:r="http://schemas.openxmlformats.org/officeDocument/2006/relationships" xmlns:m="http://schemas.openxmlformats.org/officeDocument/2006/math" xmlns:v="urn:schemas-microsoft-com:vml" xmlns:wp14="http://schemas.microsoft.com/office/word/2010/wordprocessingDrawing" xmlns:wp="http://schemas.openxmlformats.org/drawingml/2006/wordprocessingDrawing" xmlns:w10="urn:schemas-microsoft-com:office:word" xmlns:w="http://schemas.openxmlformats.org/wordprocessingml/2006/main" xmlns:w14="http://schemas.microsoft.com/office/word/2010/wordml" xmlns:w15="http://schemas.microsoft.com/office/word/2012/wordml" xmlns:w16cex="http://schemas.microsoft.com/office/word/2018/wordml/cex" xmlns:w16cid="http://schemas.microsoft.com/office/word/2016/wordml/cid" xmlns:w16="http://schemas.microsoft.com/office/word/2018/wordml" xmlns:w16du="http://schemas.microsoft.com/office/word/2023/wordml/word16du" xmlns:w16sdtdh="http://schemas.microsoft.com/office/word/2020/wordml/sdtdatahash" xmlns:w16sdtfl="http://schemas.microsoft.com/office/word/2024/wordml/sdtformatlock" xmlns:w16se="http://schemas.microsoft.com/office/word/2015/wordml/symex" xmlns:wpg="http://schemas.microsoft.com/office/word/2010/wordprocessingGroup" xmlns:wpi="http://schemas.microsoft.com/office/word/2010/wordprocessingInk" xmlns:wne="http://schemas.microsoft.com/office/word/2006/wordml" xmlns:wps="http://schemas.microsoft.com/office/word/2010/wordprocessingShape" mc:Ignorable="w14 w15 w16se w16cid w16 w16cex w16sdtdh w16sdtfl w16du wp14">
+<w:numbering xmlns:wpc="http://schemas.microsoft.com/office/word/2010/wordprocessingCanvas" xmlns:cx="http://schemas.microsoft.com/office/drawing/2014/chartex" xmlns:cx1="http://schemas.microsoft.com/office/drawing/2015/9/8/chartex" xmlns:cx2="http://schemas.microsoft.com/office/drawing/2015/10/21/chartex" xmlns:cx3="http://schemas.microsoft.com/office/drawing/2016/5/9/chartex" xmlns:cx4="http://schemas.microsoft.com/office/drawing/2016/5/10/chartex" xmlns:cx5="http://schemas.microsoft.com/office/drawing/2016/5/11/chartex" xmlns:cx6="http://schemas.microsoft.com/office/drawing/2016/5/12/chartex" xmlns:cx7="http://schemas.microsoft.com/office/drawing/2016/5/13/chartex" xmlns:cx8="http://schemas.microsoft.com/office/drawing/2016/5/14/chartex" xmlns:mc="http://schemas.openxmlformats.org/markup-compatibility/2006" xmlns:aink="http://schemas.microsoft.com/office/drawing/2016/ink" xmlns:am3d="http://schemas.microsoft.com/office/drawing/2017/model3d" xmlns:o="urn:schemas-microsoft-com:office:office" xmlns:r="http://schemas.openxmlformats.org/officeDocument/2006/relationships" xmlns:m="http://schemas.openxmlformats.org/officeDocument/2006/math" xmlns:v="urn:schemas-microsoft-com:vml" xmlns:wp14="http://schemas.microsoft.com/office/word/2010/wordprocessingDrawing" xmlns:wp="http://schemas.openxmlformats.org/drawingml/2006/wordprocessingDrawing" xmlns:w10="urn:schemas-microsoft-com:office:word" xmlns:w="http://schemas.openxmlformats.org/wordprocessingml/2006/main" xmlns:w14="http://schemas.microsoft.com/office/word/2010/wordml" xmlns:w15="http://schemas.microsoft.com/office/word/2012/wordml" xmlns:w16cid="http://schemas.microsoft.com/office/word/2016/wordml/cid" xmlns:w16se="http://schemas.microsoft.com/office/word/2015/wordml/symex" xmlns:wpg="http://schemas.microsoft.com/office/word/2010/wordprocessingGroup" xmlns:wpi="http://schemas.microsoft.com/office/word/2010/wordprocessingInk" xmlns:wne="http://schemas.microsoft.com/office/word/2006/wordml" xmlns:wps="http://schemas.microsoft.com/office/word/2010/wordprocessingShape" mc:Ignorable="w14 w15 w16se w16cid wp14">
   <w:abstractNum w:abstractNumId="0" w15:restartNumberingAfterBreak="0">
     <w:nsid w:val="073D5F61"/>
     <w:multiLevelType w:val="multilevel"/>
@@ -2129,13 +2026,13 @@
       </w:pPr>
     </w:lvl>
   </w:abstractNum>
-  <w:num w:numId="1" w16cid:durableId="592860284">
+  <w:num w:numId="1">
     <w:abstractNumId w:val="3"/>
   </w:num>
-  <w:num w:numId="2" w16cid:durableId="1148207562">
+  <w:num w:numId="2">
     <w:abstractNumId w:val="1"/>
   </w:num>
-  <w:num w:numId="3" w16cid:durableId="154226080">
+  <w:num w:numId="3">
     <w:abstractNumId w:val="3"/>
     <w:lvlOverride w:ilvl="0">
       <w:startOverride w:val="1"/>
@@ -2165,10 +2062,10 @@
       <w:startOverride w:val="1"/>
     </w:lvlOverride>
   </w:num>
-  <w:num w:numId="4" w16cid:durableId="484707302">
+  <w:num w:numId="4">
     <w:abstractNumId w:val="2"/>
   </w:num>
-  <w:num w:numId="5" w16cid:durableId="1799179903">
+  <w:num w:numId="5">
     <w:abstractNumId w:val="0"/>
     <w:lvlOverride w:ilvl="0">
       <w:startOverride w:val="2"/>
@@ -2198,14 +2095,14 @@
       <w:startOverride w:val="1"/>
     </w:lvlOverride>
   </w:num>
-  <w:num w:numId="6" w16cid:durableId="1930459536">
+  <w:num w:numId="6">
     <w:abstractNumId w:val="2"/>
   </w:num>
 </w:numbering>
 </file>
 
 <file path=word/styles.xml><?xml version="1.0" encoding="utf-8"?>
-<w:styles xmlns:mc="http://schemas.openxmlformats.org/markup-compatibility/2006" xmlns:r="http://schemas.openxmlformats.org/officeDocument/2006/relationships" xmlns:w="http://schemas.openxmlformats.org/wordprocessingml/2006/main" xmlns:w14="http://schemas.microsoft.com/office/word/2010/wordml" xmlns:w15="http://schemas.microsoft.com/office/word/2012/wordml" xmlns:w16cex="http://schemas.microsoft.com/office/word/2018/wordml/cex" xmlns:w16cid="http://schemas.microsoft.com/office/word/2016/wordml/cid" xmlns:w16="http://schemas.microsoft.com/office/word/2018/wordml" xmlns:w16du="http://schemas.microsoft.com/office/word/2023/wordml/word16du" xmlns:w16sdtdh="http://schemas.microsoft.com/office/word/2020/wordml/sdtdatahash" xmlns:w16sdtfl="http://schemas.microsoft.com/office/word/2024/wordml/sdtformatlock" xmlns:w16se="http://schemas.microsoft.com/office/word/2015/wordml/symex" mc:Ignorable="w14 w15 w16se w16cid w16 w16cex w16sdtdh w16sdtfl w16du">
+<w:styles xmlns:mc="http://schemas.openxmlformats.org/markup-compatibility/2006" xmlns:r="http://schemas.openxmlformats.org/officeDocument/2006/relationships" xmlns:w="http://schemas.openxmlformats.org/wordprocessingml/2006/main" xmlns:w14="http://schemas.microsoft.com/office/word/2010/wordml" xmlns:w15="http://schemas.microsoft.com/office/word/2012/wordml" xmlns:w16cid="http://schemas.microsoft.com/office/word/2016/wordml/cid" xmlns:w16se="http://schemas.microsoft.com/office/word/2015/wordml/symex" mc:Ignorable="w14 w15 w16se w16cid">
   <w:docDefaults>
     <w:rPrDefault>
       <w:rPr>
@@ -2215,7 +2112,7 @@
     </w:rPrDefault>
     <w:pPrDefault/>
   </w:docDefaults>
-  <w:latentStyles w:defLockedState="0" w:defUIPriority="99" w:defSemiHidden="0" w:defUnhideWhenUsed="0" w:defQFormat="0" w:count="376">
+  <w:latentStyles w:defLockedState="0" w:defUIPriority="99" w:defSemiHidden="0" w:defUnhideWhenUsed="0" w:defQFormat="0" w:count="375">
     <w:lsdException w:name="Normal" w:uiPriority="0" w:qFormat="1"/>
     <w:lsdException w:name="heading 1" w:uiPriority="9" w:qFormat="1"/>
     <w:lsdException w:name="heading 2" w:uiPriority="9" w:unhideWhenUsed="1" w:qFormat="1"/>
@@ -2591,7 +2488,6 @@
     <w:lsdException w:name="Smart Hyperlink" w:semiHidden="1" w:unhideWhenUsed="1"/>
     <w:lsdException w:name="Hashtag" w:semiHidden="1" w:unhideWhenUsed="1"/>
     <w:lsdException w:name="Unresolved Mention" w:semiHidden="1" w:unhideWhenUsed="1"/>
-    <w:lsdException w:name="Smart Link" w:semiHidden="1" w:unhideWhenUsed="1"/>
   </w:latentStyles>
   <w:style w:type="paragraph" w:default="1" w:styleId="Normal">
     <w:name w:val="Normal"/>
@@ -3852,7 +3748,7 @@
 </file>
 
 <file path=customXml/itemProps1.xml><?xml version="1.0" encoding="utf-8"?>
-<ds:datastoreItem xmlns:ds="http://schemas.openxmlformats.org/officeDocument/2006/customXml" ds:itemID="{5B6A3142-B5ED-47F6-AA3E-909194B84A6C}">
+<ds:datastoreItem xmlns:ds="http://schemas.openxmlformats.org/officeDocument/2006/customXml" ds:itemID="{20365169-029E-40A5-AC5F-0C75BEB11AA5}">
   <ds:schemaRefs>
     <ds:schemaRef ds:uri="http://schemas.openxmlformats.org/officeDocument/2006/bibliography"/>
   </ds:schemaRefs>

</xml_diff>